<commit_message>
commit edit Task-list.docx: thaitc
</commit_message>
<xml_diff>
--- a/Task-List/Task-list.docx
+++ b/Task-List/Task-list.docx
@@ -34,6 +34,75 @@
         </w:rPr>
         <w:t>Task – list:</w:t>
       </w:r>
+    </w:p>
+    <w:p>
+      <w:pPr>
+        <w:rPr>
+          <w:rFonts w:ascii="Arial" w:hAnsi="Arial" w:cs="Arial"/>
+          <w:sz w:val="32"/>
+          <w:szCs w:val="32"/>
+        </w:rPr>
+      </w:pPr>
+      <w:r>
+        <w:rPr>
+          <w:rFonts w:ascii="Arial" w:hAnsi="Arial" w:cs="Arial"/>
+          <w:sz w:val="32"/>
+          <w:szCs w:val="32"/>
+        </w:rPr>
+        <w:t>* BOM web: Duy Anh</w:t>
+      </w:r>
+    </w:p>
+    <w:p>
+      <w:pPr>
+        <w:rPr>
+          <w:rFonts w:ascii="Arial" w:hAnsi="Arial" w:cs="Arial"/>
+          <w:sz w:val="32"/>
+          <w:szCs w:val="32"/>
+        </w:rPr>
+      </w:pPr>
+      <w:r>
+        <w:rPr>
+          <w:rFonts w:ascii="Arial" w:hAnsi="Arial" w:cs="Arial"/>
+          <w:sz w:val="32"/>
+          <w:szCs w:val="32"/>
+        </w:rPr>
+        <w:tab/>
+        <w:t>+M</w:t>
+      </w:r>
+      <w:r>
+        <w:rPr>
+          <w:rFonts w:ascii="Arial" w:hAnsi="Arial" w:cs="Arial"/>
+          <w:sz w:val="32"/>
+          <w:szCs w:val="32"/>
+        </w:rPr>
+        <w:t>anage</w:t>
+      </w:r>
+      <w:r>
+        <w:rPr>
+          <w:rFonts w:ascii="Arial" w:hAnsi="Arial" w:cs="Arial"/>
+          <w:sz w:val="32"/>
+          <w:szCs w:val="32"/>
+        </w:rPr>
+        <w:t xml:space="preserve"> User; license; library</w:t>
+      </w:r>
+    </w:p>
+    <w:p>
+      <w:pPr>
+        <w:rPr>
+          <w:rFonts w:ascii="Arial" w:hAnsi="Arial" w:cs="Arial"/>
+          <w:sz w:val="32"/>
+          <w:szCs w:val="32"/>
+        </w:rPr>
+      </w:pPr>
+      <w:r>
+        <w:rPr>
+          <w:rFonts w:ascii="Arial" w:hAnsi="Arial" w:cs="Arial"/>
+          <w:sz w:val="32"/>
+          <w:szCs w:val="32"/>
+        </w:rPr>
+        <w:tab/>
+        <w:t xml:space="preserve">+Web scheduler + notification </w:t>
+      </w:r>
       <w:bookmarkStart w:id="0" w:name="_GoBack"/>
       <w:bookmarkEnd w:id="0"/>
     </w:p>
@@ -51,97 +120,8 @@
           <w:sz w:val="32"/>
           <w:szCs w:val="32"/>
         </w:rPr>
-        <w:t xml:space="preserve">* BOM web: </w:t>
-      </w:r>
-      <w:proofErr w:type="spellStart"/>
-      <w:r>
-        <w:rPr>
-          <w:rFonts w:ascii="Arial" w:hAnsi="Arial" w:cs="Arial"/>
-          <w:sz w:val="32"/>
-          <w:szCs w:val="32"/>
-        </w:rPr>
-        <w:t>Duy</w:t>
-      </w:r>
-      <w:proofErr w:type="spellEnd"/>
-      <w:r>
-        <w:rPr>
-          <w:rFonts w:ascii="Arial" w:hAnsi="Arial" w:cs="Arial"/>
-          <w:sz w:val="32"/>
-          <w:szCs w:val="32"/>
-        </w:rPr>
-        <w:t xml:space="preserve"> </w:t>
-      </w:r>
-      <w:proofErr w:type="spellStart"/>
-      <w:r>
-        <w:rPr>
-          <w:rFonts w:ascii="Arial" w:hAnsi="Arial" w:cs="Arial"/>
-          <w:sz w:val="32"/>
-          <w:szCs w:val="32"/>
-        </w:rPr>
-        <w:t>Anh</w:t>
-      </w:r>
-      <w:proofErr w:type="spellEnd"/>
-    </w:p>
-    <w:p>
-      <w:pPr>
-        <w:rPr>
-          <w:rFonts w:ascii="Arial" w:hAnsi="Arial" w:cs="Arial"/>
-          <w:sz w:val="32"/>
-          <w:szCs w:val="32"/>
-        </w:rPr>
-      </w:pPr>
-      <w:r>
-        <w:rPr>
-          <w:rFonts w:ascii="Arial" w:hAnsi="Arial" w:cs="Arial"/>
-          <w:sz w:val="32"/>
-          <w:szCs w:val="32"/>
-        </w:rPr>
-        <w:tab/>
-        <w:t>+M</w:t>
-      </w:r>
-      <w:r>
-        <w:rPr>
-          <w:rFonts w:ascii="Arial" w:hAnsi="Arial" w:cs="Arial"/>
-          <w:sz w:val="32"/>
-          <w:szCs w:val="32"/>
-        </w:rPr>
-        <w:t>anage</w:t>
-      </w:r>
-      <w:r>
-        <w:rPr>
-          <w:rFonts w:ascii="Arial" w:hAnsi="Arial" w:cs="Arial"/>
-          <w:sz w:val="32"/>
-          <w:szCs w:val="32"/>
-        </w:rPr>
-        <w:t xml:space="preserve"> User; license; library</w:t>
-      </w:r>
-    </w:p>
-    <w:p>
-      <w:pPr>
-        <w:rPr>
-          <w:rFonts w:ascii="Arial" w:hAnsi="Arial" w:cs="Arial"/>
-          <w:sz w:val="32"/>
-          <w:szCs w:val="32"/>
-        </w:rPr>
-      </w:pPr>
-      <w:r>
-        <w:rPr>
-          <w:rFonts w:ascii="Arial" w:hAnsi="Arial" w:cs="Arial"/>
-          <w:sz w:val="32"/>
-          <w:szCs w:val="32"/>
-        </w:rPr>
-        <w:t xml:space="preserve">* Mobile: </w:t>
-      </w:r>
-      <w:proofErr w:type="spellStart"/>
-      <w:r>
-        <w:rPr>
-          <w:rFonts w:ascii="Arial" w:hAnsi="Arial" w:cs="Arial"/>
-          <w:sz w:val="32"/>
-          <w:szCs w:val="32"/>
-        </w:rPr>
-        <w:t>Quý</w:t>
-      </w:r>
-      <w:proofErr w:type="spellEnd"/>
+        <w:t>* Mobile: Quý</w:t>
+      </w:r>
     </w:p>
     <w:p>
       <w:pPr>
@@ -391,72 +371,8 @@
           <w:sz w:val="32"/>
           <w:szCs w:val="32"/>
         </w:rPr>
-        <w:t xml:space="preserve">* Back-end (Server + web service): </w:t>
-      </w:r>
-      <w:proofErr w:type="spellStart"/>
-      <w:r>
-        <w:rPr>
-          <w:rFonts w:ascii="Arial" w:hAnsi="Arial" w:cs="Arial"/>
-          <w:sz w:val="32"/>
-          <w:szCs w:val="32"/>
-        </w:rPr>
-        <w:t>Công</w:t>
-      </w:r>
-      <w:proofErr w:type="spellEnd"/>
-      <w:r>
-        <w:rPr>
-          <w:rFonts w:ascii="Arial" w:hAnsi="Arial" w:cs="Arial"/>
-          <w:sz w:val="32"/>
-          <w:szCs w:val="32"/>
-        </w:rPr>
-        <w:t xml:space="preserve"> </w:t>
-      </w:r>
-      <w:proofErr w:type="spellStart"/>
-      <w:r>
-        <w:rPr>
-          <w:rFonts w:ascii="Arial" w:hAnsi="Arial" w:cs="Arial"/>
-          <w:sz w:val="32"/>
-          <w:szCs w:val="32"/>
-        </w:rPr>
-        <w:t>Thái</w:t>
-      </w:r>
-      <w:proofErr w:type="spellEnd"/>
-      <w:r>
-        <w:rPr>
-          <w:rFonts w:ascii="Arial" w:hAnsi="Arial" w:cs="Arial"/>
-          <w:sz w:val="32"/>
-          <w:szCs w:val="32"/>
-        </w:rPr>
-        <w:t xml:space="preserve"> + </w:t>
-      </w:r>
-      <w:proofErr w:type="spellStart"/>
-      <w:r>
-        <w:rPr>
-          <w:rFonts w:ascii="Arial" w:hAnsi="Arial" w:cs="Arial"/>
-          <w:sz w:val="32"/>
-          <w:szCs w:val="32"/>
-        </w:rPr>
-        <w:t>Nhất</w:t>
-      </w:r>
-      <w:proofErr w:type="spellEnd"/>
-      <w:r>
-        <w:rPr>
-          <w:rFonts w:ascii="Arial" w:hAnsi="Arial" w:cs="Arial"/>
-          <w:sz w:val="32"/>
-          <w:szCs w:val="32"/>
-        </w:rPr>
-        <w:t xml:space="preserve"> </w:t>
-      </w:r>
-      <w:proofErr w:type="spellStart"/>
-      <w:r>
-        <w:rPr>
-          <w:rFonts w:ascii="Arial" w:hAnsi="Arial" w:cs="Arial"/>
-          <w:sz w:val="32"/>
-          <w:szCs w:val="32"/>
-        </w:rPr>
-        <w:t>Nguyên</w:t>
-      </w:r>
-      <w:proofErr w:type="spellEnd"/>
+        <w:t>* Back-end (Server + web service): Công Thái + Nhất Nguyên</w:t>
+      </w:r>
     </w:p>
     <w:p>
       <w:pPr>

</xml_diff>